<commit_message>
Addit revision history to the database design document
</commit_message>
<xml_diff>
--- a/CRMS DATA DESIGN.docx
+++ b/CRMS DATA DESIGN.docx
@@ -82,9 +82,481 @@
         </w:rPr>
         <w:t xml:space="preserve"> V0.01</w:t>
       </w:r>
-      <w:bookmarkStart w:id="0" w:name="_GoBack"/>
-      <w:bookmarkEnd w:id="0"/>
     </w:p>
+    <w:p>
+      <w:pPr>
+        <w:rPr>
+          <w:lang w:val="en-GB"/>
+        </w:rPr>
+      </w:pPr>
+    </w:p>
+    <w:p>
+      <w:pPr>
+        <w:rPr>
+          <w:lang w:val="en-GB"/>
+        </w:rPr>
+      </w:pPr>
+      <w:r>
+        <w:rPr>
+          <w:lang w:val="en-GB"/>
+        </w:rPr>
+        <w:br w:type="page"/>
+      </w:r>
+    </w:p>
+    <w:p>
+      <w:pPr>
+        <w:rPr>
+          <w:lang w:val="en-GB"/>
+        </w:rPr>
+      </w:pPr>
+    </w:p>
+    <w:p>
+      <w:pPr>
+        <w:spacing w:after="0" w:line="240" w:lineRule="auto"/>
+        <w:rPr>
+          <w:rFonts w:ascii="Times New Roman" w:eastAsia="Times New Roman" w:hAnsi="Times New Roman" w:cs="Times New Roman"/>
+          <w:sz w:val="24"/>
+          <w:szCs w:val="24"/>
+          <w:lang w:eastAsia="fr-CA"/>
+        </w:rPr>
+      </w:pPr>
+      <w:proofErr w:type="spellStart"/>
+      <w:r>
+        <w:rPr>
+          <w:rFonts w:ascii="Calibri" w:eastAsia="Times New Roman" w:hAnsi="Calibri" w:cs="Times New Roman"/>
+          <w:b/>
+          <w:bCs/>
+          <w:color w:val="000000"/>
+          <w:sz w:val="24"/>
+          <w:szCs w:val="24"/>
+          <w:u w:val="single"/>
+          <w:lang w:eastAsia="fr-CA"/>
+        </w:rPr>
+        <w:t>Revision</w:t>
+      </w:r>
+      <w:proofErr w:type="spellEnd"/>
+      <w:r>
+        <w:rPr>
+          <w:rFonts w:ascii="Calibri" w:eastAsia="Times New Roman" w:hAnsi="Calibri" w:cs="Times New Roman"/>
+          <w:b/>
+          <w:bCs/>
+          <w:color w:val="000000"/>
+          <w:sz w:val="24"/>
+          <w:szCs w:val="24"/>
+          <w:u w:val="single"/>
+          <w:lang w:eastAsia="fr-CA"/>
+        </w:rPr>
+        <w:t xml:space="preserve"> </w:t>
+      </w:r>
+      <w:proofErr w:type="spellStart"/>
+      <w:r>
+        <w:rPr>
+          <w:rFonts w:ascii="Calibri" w:eastAsia="Times New Roman" w:hAnsi="Calibri" w:cs="Times New Roman"/>
+          <w:b/>
+          <w:bCs/>
+          <w:color w:val="000000"/>
+          <w:sz w:val="24"/>
+          <w:szCs w:val="24"/>
+          <w:u w:val="single"/>
+          <w:lang w:eastAsia="fr-CA"/>
+        </w:rPr>
+        <w:t>History</w:t>
+      </w:r>
+      <w:proofErr w:type="spellEnd"/>
+    </w:p>
+    <w:p>
+      <w:pPr>
+        <w:spacing w:after="0" w:line="240" w:lineRule="auto"/>
+        <w:rPr>
+          <w:rFonts w:ascii="Times New Roman" w:eastAsia="Times New Roman" w:hAnsi="Times New Roman" w:cs="Times New Roman"/>
+          <w:sz w:val="24"/>
+          <w:szCs w:val="24"/>
+          <w:lang w:eastAsia="fr-CA"/>
+        </w:rPr>
+      </w:pPr>
+    </w:p>
+    <w:tbl>
+      <w:tblPr>
+        <w:tblW w:w="9030" w:type="dxa"/>
+        <w:tblCellMar>
+          <w:top w:w="15" w:type="dxa"/>
+          <w:left w:w="15" w:type="dxa"/>
+          <w:bottom w:w="15" w:type="dxa"/>
+          <w:right w:w="15" w:type="dxa"/>
+        </w:tblCellMar>
+        <w:tblLook w:val="04A0" w:firstRow="1" w:lastRow="0" w:firstColumn="1" w:lastColumn="0" w:noHBand="0" w:noVBand="1"/>
+      </w:tblPr>
+      <w:tblGrid>
+        <w:gridCol w:w="1703"/>
+        <w:gridCol w:w="2212"/>
+        <w:gridCol w:w="2599"/>
+        <w:gridCol w:w="2516"/>
+      </w:tblGrid>
+      <w:tr>
+        <w:tc>
+          <w:tcPr>
+            <w:tcW w:w="0" w:type="auto"/>
+            <w:tcBorders>
+              <w:top w:val="single" w:sz="6" w:space="0" w:color="000000"/>
+              <w:left w:val="single" w:sz="6" w:space="0" w:color="000000"/>
+              <w:bottom w:val="single" w:sz="6" w:space="0" w:color="000000"/>
+              <w:right w:val="single" w:sz="6" w:space="0" w:color="000000"/>
+            </w:tcBorders>
+            <w:tcMar>
+              <w:top w:w="105" w:type="dxa"/>
+              <w:left w:w="105" w:type="dxa"/>
+              <w:bottom w:w="105" w:type="dxa"/>
+              <w:right w:w="105" w:type="dxa"/>
+            </w:tcMar>
+            <w:hideMark/>
+          </w:tcPr>
+          <w:p>
+            <w:pPr>
+              <w:spacing w:after="0" w:line="0" w:lineRule="atLeast"/>
+              <w:rPr>
+                <w:rFonts w:ascii="Times New Roman" w:eastAsia="Times New Roman" w:hAnsi="Times New Roman" w:cs="Times New Roman"/>
+                <w:sz w:val="24"/>
+                <w:szCs w:val="24"/>
+                <w:lang w:eastAsia="fr-CA"/>
+              </w:rPr>
+            </w:pPr>
+            <w:proofErr w:type="spellStart"/>
+            <w:r>
+              <w:rPr>
+                <w:rFonts w:ascii="Calibri" w:eastAsia="Times New Roman" w:hAnsi="Calibri" w:cs="Times New Roman"/>
+                <w:color w:val="000000"/>
+                <w:sz w:val="24"/>
+                <w:szCs w:val="24"/>
+                <w:lang w:eastAsia="fr-CA"/>
+              </w:rPr>
+              <w:t>Revision</w:t>
+            </w:r>
+            <w:proofErr w:type="spellEnd"/>
+          </w:p>
+        </w:tc>
+        <w:tc>
+          <w:tcPr>
+            <w:tcW w:w="0" w:type="auto"/>
+            <w:tcBorders>
+              <w:top w:val="single" w:sz="6" w:space="0" w:color="000000"/>
+              <w:left w:val="single" w:sz="6" w:space="0" w:color="000000"/>
+              <w:bottom w:val="single" w:sz="6" w:space="0" w:color="000000"/>
+              <w:right w:val="single" w:sz="6" w:space="0" w:color="000000"/>
+            </w:tcBorders>
+            <w:tcMar>
+              <w:top w:w="105" w:type="dxa"/>
+              <w:left w:w="105" w:type="dxa"/>
+              <w:bottom w:w="105" w:type="dxa"/>
+              <w:right w:w="105" w:type="dxa"/>
+            </w:tcMar>
+            <w:hideMark/>
+          </w:tcPr>
+          <w:p>
+            <w:pPr>
+              <w:spacing w:after="0" w:line="0" w:lineRule="atLeast"/>
+              <w:rPr>
+                <w:rFonts w:ascii="Times New Roman" w:eastAsia="Times New Roman" w:hAnsi="Times New Roman" w:cs="Times New Roman"/>
+                <w:sz w:val="24"/>
+                <w:szCs w:val="24"/>
+                <w:lang w:eastAsia="fr-CA"/>
+              </w:rPr>
+            </w:pPr>
+            <w:r>
+              <w:rPr>
+                <w:rFonts w:ascii="Calibri" w:eastAsia="Times New Roman" w:hAnsi="Calibri" w:cs="Times New Roman"/>
+                <w:color w:val="000000"/>
+                <w:sz w:val="24"/>
+                <w:szCs w:val="24"/>
+                <w:lang w:eastAsia="fr-CA"/>
+              </w:rPr>
+              <w:t>Date</w:t>
+            </w:r>
+          </w:p>
+        </w:tc>
+        <w:tc>
+          <w:tcPr>
+            <w:tcW w:w="0" w:type="auto"/>
+            <w:tcBorders>
+              <w:top w:val="single" w:sz="6" w:space="0" w:color="000000"/>
+              <w:left w:val="single" w:sz="6" w:space="0" w:color="000000"/>
+              <w:bottom w:val="single" w:sz="6" w:space="0" w:color="000000"/>
+              <w:right w:val="single" w:sz="6" w:space="0" w:color="000000"/>
+            </w:tcBorders>
+            <w:tcMar>
+              <w:top w:w="105" w:type="dxa"/>
+              <w:left w:w="105" w:type="dxa"/>
+              <w:bottom w:w="105" w:type="dxa"/>
+              <w:right w:w="105" w:type="dxa"/>
+            </w:tcMar>
+            <w:hideMark/>
+          </w:tcPr>
+          <w:p>
+            <w:pPr>
+              <w:spacing w:after="0" w:line="0" w:lineRule="atLeast"/>
+              <w:rPr>
+                <w:rFonts w:ascii="Times New Roman" w:eastAsia="Times New Roman" w:hAnsi="Times New Roman" w:cs="Times New Roman"/>
+                <w:sz w:val="24"/>
+                <w:szCs w:val="24"/>
+                <w:lang w:eastAsia="fr-CA"/>
+              </w:rPr>
+            </w:pPr>
+            <w:r>
+              <w:rPr>
+                <w:rFonts w:ascii="Calibri" w:eastAsia="Times New Roman" w:hAnsi="Calibri" w:cs="Times New Roman"/>
+                <w:color w:val="000000"/>
+                <w:sz w:val="24"/>
+                <w:szCs w:val="24"/>
+                <w:lang w:eastAsia="fr-CA"/>
+              </w:rPr>
+              <w:t>Description</w:t>
+            </w:r>
+          </w:p>
+        </w:tc>
+        <w:tc>
+          <w:tcPr>
+            <w:tcW w:w="0" w:type="auto"/>
+            <w:tcBorders>
+              <w:top w:val="single" w:sz="6" w:space="0" w:color="000000"/>
+              <w:left w:val="single" w:sz="6" w:space="0" w:color="000000"/>
+              <w:bottom w:val="single" w:sz="6" w:space="0" w:color="000000"/>
+              <w:right w:val="single" w:sz="6" w:space="0" w:color="000000"/>
+            </w:tcBorders>
+            <w:tcMar>
+              <w:top w:w="105" w:type="dxa"/>
+              <w:left w:w="105" w:type="dxa"/>
+              <w:bottom w:w="105" w:type="dxa"/>
+              <w:right w:w="105" w:type="dxa"/>
+            </w:tcMar>
+            <w:hideMark/>
+          </w:tcPr>
+          <w:p>
+            <w:pPr>
+              <w:spacing w:after="0" w:line="0" w:lineRule="atLeast"/>
+              <w:rPr>
+                <w:rFonts w:ascii="Times New Roman" w:eastAsia="Times New Roman" w:hAnsi="Times New Roman" w:cs="Times New Roman"/>
+                <w:sz w:val="24"/>
+                <w:szCs w:val="24"/>
+                <w:lang w:eastAsia="fr-CA"/>
+              </w:rPr>
+            </w:pPr>
+            <w:r>
+              <w:rPr>
+                <w:rFonts w:ascii="Calibri" w:eastAsia="Times New Roman" w:hAnsi="Calibri" w:cs="Times New Roman"/>
+                <w:color w:val="000000"/>
+                <w:sz w:val="24"/>
+                <w:szCs w:val="24"/>
+                <w:lang w:eastAsia="fr-CA"/>
+              </w:rPr>
+              <w:t>Resource</w:t>
+            </w:r>
+          </w:p>
+        </w:tc>
+      </w:tr>
+      <w:tr>
+        <w:tc>
+          <w:tcPr>
+            <w:tcW w:w="0" w:type="auto"/>
+            <w:tcBorders>
+              <w:top w:val="single" w:sz="6" w:space="0" w:color="000000"/>
+              <w:left w:val="single" w:sz="6" w:space="0" w:color="000000"/>
+              <w:bottom w:val="single" w:sz="6" w:space="0" w:color="000000"/>
+              <w:right w:val="single" w:sz="6" w:space="0" w:color="000000"/>
+            </w:tcBorders>
+            <w:tcMar>
+              <w:top w:w="105" w:type="dxa"/>
+              <w:left w:w="105" w:type="dxa"/>
+              <w:bottom w:w="105" w:type="dxa"/>
+              <w:right w:w="105" w:type="dxa"/>
+            </w:tcMar>
+            <w:hideMark/>
+          </w:tcPr>
+          <w:p>
+            <w:pPr>
+              <w:spacing w:after="0" w:line="0" w:lineRule="atLeast"/>
+              <w:rPr>
+                <w:rFonts w:ascii="Times New Roman" w:eastAsia="Times New Roman" w:hAnsi="Times New Roman" w:cs="Times New Roman"/>
+                <w:sz w:val="24"/>
+                <w:szCs w:val="24"/>
+                <w:lang w:eastAsia="fr-CA"/>
+              </w:rPr>
+            </w:pPr>
+            <w:r>
+              <w:rPr>
+                <w:rFonts w:ascii="Calibri" w:eastAsia="Times New Roman" w:hAnsi="Calibri" w:cs="Times New Roman"/>
+                <w:color w:val="000000"/>
+                <w:sz w:val="24"/>
+                <w:szCs w:val="24"/>
+                <w:lang w:eastAsia="fr-CA"/>
+              </w:rPr>
+              <w:t>0.01</w:t>
+            </w:r>
+          </w:p>
+        </w:tc>
+        <w:tc>
+          <w:tcPr>
+            <w:tcW w:w="0" w:type="auto"/>
+            <w:tcBorders>
+              <w:top w:val="single" w:sz="6" w:space="0" w:color="000000"/>
+              <w:left w:val="single" w:sz="6" w:space="0" w:color="000000"/>
+              <w:bottom w:val="single" w:sz="6" w:space="0" w:color="000000"/>
+              <w:right w:val="single" w:sz="6" w:space="0" w:color="000000"/>
+            </w:tcBorders>
+            <w:tcMar>
+              <w:top w:w="105" w:type="dxa"/>
+              <w:left w:w="105" w:type="dxa"/>
+              <w:bottom w:w="105" w:type="dxa"/>
+              <w:right w:w="105" w:type="dxa"/>
+            </w:tcMar>
+            <w:hideMark/>
+          </w:tcPr>
+          <w:p>
+            <w:pPr>
+              <w:spacing w:after="0" w:line="0" w:lineRule="atLeast"/>
+              <w:rPr>
+                <w:rFonts w:ascii="Times New Roman" w:eastAsia="Times New Roman" w:hAnsi="Times New Roman" w:cs="Times New Roman"/>
+                <w:sz w:val="24"/>
+                <w:szCs w:val="24"/>
+                <w:lang w:eastAsia="fr-CA"/>
+              </w:rPr>
+            </w:pPr>
+            <w:r>
+              <w:rPr>
+                <w:rFonts w:ascii="Calibri" w:eastAsia="Times New Roman" w:hAnsi="Calibri" w:cs="Times New Roman"/>
+                <w:color w:val="000000"/>
+                <w:sz w:val="24"/>
+                <w:szCs w:val="24"/>
+                <w:lang w:eastAsia="fr-CA"/>
+              </w:rPr>
+              <w:t>21</w:t>
+            </w:r>
+            <w:bookmarkStart w:id="0" w:name="_GoBack"/>
+            <w:bookmarkEnd w:id="0"/>
+            <w:r>
+              <w:rPr>
+                <w:rFonts w:ascii="Calibri" w:eastAsia="Times New Roman" w:hAnsi="Calibri" w:cs="Times New Roman"/>
+                <w:color w:val="000000"/>
+                <w:sz w:val="24"/>
+                <w:szCs w:val="24"/>
+                <w:lang w:eastAsia="fr-CA"/>
+              </w:rPr>
+              <w:t>-09</w:t>
+            </w:r>
+            <w:r>
+              <w:rPr>
+                <w:rFonts w:ascii="Calibri" w:eastAsia="Times New Roman" w:hAnsi="Calibri" w:cs="Times New Roman"/>
+                <w:color w:val="000000"/>
+                <w:sz w:val="24"/>
+                <w:szCs w:val="24"/>
+                <w:lang w:eastAsia="fr-CA"/>
+              </w:rPr>
+              <w:t>-2016</w:t>
+            </w:r>
+          </w:p>
+        </w:tc>
+        <w:tc>
+          <w:tcPr>
+            <w:tcW w:w="0" w:type="auto"/>
+            <w:tcBorders>
+              <w:top w:val="single" w:sz="6" w:space="0" w:color="000000"/>
+              <w:left w:val="single" w:sz="6" w:space="0" w:color="000000"/>
+              <w:bottom w:val="single" w:sz="6" w:space="0" w:color="000000"/>
+              <w:right w:val="single" w:sz="6" w:space="0" w:color="000000"/>
+            </w:tcBorders>
+            <w:tcMar>
+              <w:top w:w="105" w:type="dxa"/>
+              <w:left w:w="105" w:type="dxa"/>
+              <w:bottom w:w="105" w:type="dxa"/>
+              <w:right w:w="105" w:type="dxa"/>
+            </w:tcMar>
+            <w:hideMark/>
+          </w:tcPr>
+          <w:p>
+            <w:pPr>
+              <w:spacing w:after="0" w:line="0" w:lineRule="atLeast"/>
+              <w:rPr>
+                <w:rFonts w:ascii="Times New Roman" w:eastAsia="Times New Roman" w:hAnsi="Times New Roman" w:cs="Times New Roman"/>
+                <w:sz w:val="24"/>
+                <w:szCs w:val="24"/>
+                <w:lang w:eastAsia="fr-CA"/>
+              </w:rPr>
+            </w:pPr>
+            <w:r>
+              <w:rPr>
+                <w:rFonts w:ascii="Calibri" w:eastAsia="Times New Roman" w:hAnsi="Calibri" w:cs="Times New Roman"/>
+                <w:color w:val="000000"/>
+                <w:sz w:val="24"/>
+                <w:szCs w:val="24"/>
+                <w:lang w:eastAsia="fr-CA"/>
+              </w:rPr>
+              <w:t>Initial Release</w:t>
+            </w:r>
+          </w:p>
+        </w:tc>
+        <w:tc>
+          <w:tcPr>
+            <w:tcW w:w="0" w:type="auto"/>
+            <w:tcBorders>
+              <w:top w:val="single" w:sz="6" w:space="0" w:color="000000"/>
+              <w:left w:val="single" w:sz="6" w:space="0" w:color="000000"/>
+              <w:bottom w:val="single" w:sz="6" w:space="0" w:color="000000"/>
+              <w:right w:val="single" w:sz="6" w:space="0" w:color="000000"/>
+            </w:tcBorders>
+            <w:tcMar>
+              <w:top w:w="105" w:type="dxa"/>
+              <w:left w:w="105" w:type="dxa"/>
+              <w:bottom w:w="105" w:type="dxa"/>
+              <w:right w:w="105" w:type="dxa"/>
+            </w:tcMar>
+            <w:hideMark/>
+          </w:tcPr>
+          <w:p>
+            <w:pPr>
+              <w:spacing w:after="0" w:line="0" w:lineRule="atLeast"/>
+              <w:rPr>
+                <w:rFonts w:ascii="Times New Roman" w:eastAsia="Times New Roman" w:hAnsi="Times New Roman" w:cs="Times New Roman"/>
+                <w:sz w:val="24"/>
+                <w:szCs w:val="24"/>
+                <w:lang w:eastAsia="fr-CA"/>
+              </w:rPr>
+            </w:pPr>
+            <w:proofErr w:type="spellStart"/>
+            <w:r>
+              <w:rPr>
+                <w:rFonts w:ascii="Calibri" w:eastAsia="Times New Roman" w:hAnsi="Calibri" w:cs="Times New Roman"/>
+                <w:color w:val="000000"/>
+                <w:sz w:val="24"/>
+                <w:szCs w:val="24"/>
+                <w:lang w:eastAsia="fr-CA"/>
+              </w:rPr>
+              <w:t>Joel</w:t>
+            </w:r>
+            <w:proofErr w:type="spellEnd"/>
+            <w:r>
+              <w:rPr>
+                <w:rFonts w:ascii="Calibri" w:eastAsia="Times New Roman" w:hAnsi="Calibri" w:cs="Times New Roman"/>
+                <w:color w:val="000000"/>
+                <w:sz w:val="24"/>
+                <w:szCs w:val="24"/>
+                <w:lang w:eastAsia="fr-CA"/>
+              </w:rPr>
+              <w:t xml:space="preserve"> </w:t>
+            </w:r>
+            <w:proofErr w:type="spellStart"/>
+            <w:r>
+              <w:rPr>
+                <w:rFonts w:ascii="Calibri" w:eastAsia="Times New Roman" w:hAnsi="Calibri" w:cs="Times New Roman"/>
+                <w:color w:val="000000"/>
+                <w:sz w:val="24"/>
+                <w:szCs w:val="24"/>
+                <w:lang w:eastAsia="fr-CA"/>
+              </w:rPr>
+              <w:t>Mengolo</w:t>
+            </w:r>
+            <w:proofErr w:type="spellEnd"/>
+          </w:p>
+        </w:tc>
+      </w:tr>
+    </w:tbl>
     <w:p>
       <w:pPr>
         <w:rPr>

</xml_diff>